<commit_message>
changes for correct working in Linux
</commit_message>
<xml_diff>
--- a/src/folder_example/CV_Yaroslav_Sievastianov.docx
+++ b/src/folder_example/CV_Yaroslav_Sievastianov.docx
@@ -119,19 +119,7 @@
           <w:rFonts w:ascii="Roboto Mono" w:cs="Roboto Mono" w:eastAsia="Roboto Mono" w:hAnsi="Roboto Mono"/>
           <w:rtl w:val="0"/>
         </w:rPr>
-        <w:t xml:space="preserve">+38 098 514 04 59</w:t>
-      </w:r>
-    </w:p>
-    <w:p>
-      <w:pPr>
-        <w:rPr>
-          <w:rFonts w:ascii="Roboto Mono" w:cs="Roboto Mono" w:eastAsia="Roboto Mono" w:hAnsi="Roboto Mono"/>
-        </w:rPr>
-      </w:pPr>
-      <w:r>
-        <w:rPr>
-          <w:rtl w:val="0"/>
-        </w:rPr>
+        <w:t xml:space="preserve">+38 096 707 48 15</w:t>
       </w:r>
     </w:p>
     <w:p>
@@ -194,7 +182,7 @@
           <w:rFonts w:ascii="Roboto Mono" w:cs="Roboto Mono" w:eastAsia="Roboto Mono" w:hAnsi="Roboto Mono"/>
           <w:rtl w:val="0"/>
         </w:rPr>
-        <w:t xml:space="preserve">Intermediate :(</w:t>
+        <w:t xml:space="preserve">Intermediate</w:t>
       </w:r>
     </w:p>
     <w:p>
@@ -298,7 +286,7 @@
           <w:rFonts w:ascii="Roboto Mono" w:cs="Roboto Mono" w:eastAsia="Roboto Mono" w:hAnsi="Roboto Mono"/>
           <w:rtl w:val="0"/>
         </w:rPr>
-        <w:t xml:space="preserve">(Currently studying)</w:t>
+        <w:t xml:space="preserve">(I'm studying at the current time)</w:t>
       </w:r>
       <w:r>
         <w:rPr>
@@ -425,7 +413,7 @@
           <w:rFonts w:ascii="Roboto Mono" w:cs="Roboto Mono" w:eastAsia="Roboto Mono" w:hAnsi="Roboto Mono"/>
           <w:rtl w:val="0"/>
         </w:rPr>
-        <w:t xml:space="preserve">Сurrently studying algorithms and data structures for the course of lectures at MIPT</w:t>
+        <w:t xml:space="preserve">I'm studying at the current time algorithms and data structures for the course of lectures at MIPT</w:t>
       </w:r>
       <w:r>
         <w:rPr>
@@ -504,7 +492,7 @@
           <w:rFonts w:ascii="Roboto Mono" w:cs="Roboto Mono" w:eastAsia="Roboto Mono" w:hAnsi="Roboto Mono"/>
           <w:rtl w:val="0"/>
         </w:rPr>
-        <w:t xml:space="preserve">parsing data with requests+beautifulsoup</w:t>
+        <w:t xml:space="preserve">I parsed data using requests+beautifulsoup libs</w:t>
       </w:r>
     </w:p>
     <w:p>
@@ -523,7 +511,7 @@
           <w:rFonts w:ascii="Roboto Mono" w:cs="Roboto Mono" w:eastAsia="Roboto Mono" w:hAnsi="Roboto Mono"/>
           <w:rtl w:val="0"/>
         </w:rPr>
-        <w:t xml:space="preserve">writing SQL queries to monitor the work of remote employees of the company</w:t>
+        <w:t xml:space="preserve">I wrote SQL queries to monitor work of remote employees of the company</w:t>
       </w:r>
     </w:p>
     <w:p>
@@ -542,7 +530,7 @@
           <w:rFonts w:ascii="Roboto Mono" w:cs="Roboto Mono" w:eastAsia="Roboto Mono" w:hAnsi="Roboto Mono"/>
           <w:rtl w:val="0"/>
         </w:rPr>
-        <w:t xml:space="preserve">creating ideas for improving the work of remote employees</w:t>
+        <w:t xml:space="preserve">I created a solution for improve the work of remote employees.</w:t>
       </w:r>
     </w:p>
     <w:p>
@@ -588,7 +576,7 @@
           <w:rFonts w:ascii="Roboto Mono" w:cs="Roboto Mono" w:eastAsia="Roboto Mono" w:hAnsi="Roboto Mono"/>
           <w:rtl w:val="0"/>
         </w:rPr>
-        <w:t xml:space="preserve">creating an engine for non-linear street quests with Python/Django and JS/Jquery</w:t>
+        <w:t xml:space="preserve">I creating an engine for non-linear street quests using Python/Django and JS/Jquery</w:t>
       </w:r>
     </w:p>
     <w:p>
@@ -607,7 +595,7 @@
           <w:rFonts w:ascii="Roboto Mono" w:cs="Roboto Mono" w:eastAsia="Roboto Mono" w:hAnsi="Roboto Mono"/>
           <w:rtl w:val="0"/>
         </w:rPr>
-        <w:t xml:space="preserve">creating and administering large database</w:t>
+        <w:t xml:space="preserve">I create and administer large database</w:t>
       </w:r>
     </w:p>
     <w:p>
@@ -653,7 +641,7 @@
           <w:rFonts w:ascii="Roboto Mono" w:cs="Roboto Mono" w:eastAsia="Roboto Mono" w:hAnsi="Roboto Mono"/>
           <w:rtl w:val="0"/>
         </w:rPr>
-        <w:t xml:space="preserve">created interactive map using</w:t>
+        <w:t xml:space="preserve">I created interactive map using</w:t>
       </w:r>
       <w:r>
         <w:rPr>
@@ -680,7 +668,7 @@
           <w:rFonts w:ascii="Roboto Mono" w:cs="Roboto Mono" w:eastAsia="Roboto Mono" w:hAnsi="Roboto Mono"/>
           <w:rtl w:val="0"/>
         </w:rPr>
-        <w:t xml:space="preserve">wrote api with Python/Django</w:t>
+        <w:t xml:space="preserve">I wrote api using Python/Django</w:t>
       </w:r>
     </w:p>
     <w:p>
@@ -713,7 +701,7 @@
           <w:b w:val="1"/>
           <w:rtl w:val="0"/>
         </w:rPr>
-        <w:t xml:space="preserve">Expected salary: 800-1000$</w:t>
+        <w:t xml:space="preserve">Expected salary: 700-1000$</w:t>
       </w:r>
       <w:r>
         <w:rPr>

</xml_diff>